<commit_message>
Added global config for motion preamble.
</commit_message>
<xml_diff>
--- a/openslides/motions/static/templates/docx/motions.docx
+++ b/openslides/motions/static/templates/docx/motions.docx
@@ -1,6 +1,6 @@
 
 <file path=word/document.xml><?xml version="1.0" encoding="utf-8"?>
-<w:document xmlns:o="urn:schemas-microsoft-com:office:office" xmlns:r="http://schemas.openxmlformats.org/officeDocument/2006/relationships" xmlns:v="urn:schemas-microsoft-com:vml" xmlns:w="http://schemas.openxmlformats.org/wordprocessingml/2006/main" xmlns:w10="urn:schemas-microsoft-com:office:word" xmlns:wp="http://schemas.openxmlformats.org/drawingml/2006/wordprocessingDrawing" xmlns:wps="http://schemas.microsoft.com/office/word/2010/wordprocessingShape" xmlns:wpg="http://schemas.microsoft.com/office/word/2010/wordprocessingGroup" xmlns:mc="http://schemas.openxmlformats.org/markup-compatibility/2006" xmlns:wp14="http://schemas.microsoft.com/office/word/2010/wordprocessingDrawing" xmlns:w14="http://schemas.microsoft.com/office/word/2010/wordml" mc:Ignorable="w14 wp14">
+<w:document xmlns:o="urn:schemas-microsoft-com:office:office" xmlns:r="http://schemas.openxmlformats.org/officeDocument/2006/relationships" xmlns:v="urn:schemas-microsoft-com:vml" xmlns:w="http://schemas.openxmlformats.org/wordprocessingml/2006/main" xmlns:w10="urn:schemas-microsoft-com:office:word" xmlns:wp="http://schemas.openxmlformats.org/drawingml/2006/wordprocessingDrawing">
   <w:body>
     <w:p>
       <w:pPr>
@@ -8,7 +8,6 @@
         <w:spacing w:lineRule="auto" w:line="360" w:before="114" w:after="114"/>
         <w:rPr>
           <w:rFonts w:ascii="DejaVu Sans" w:hAnsi="DejaVu Sans"/>
-          <w:b/>
           <w:b/>
           <w:bCs/>
           <w:sz w:val="56"/>
@@ -33,7 +32,6 @@
         <w:rPr>
           <w:rFonts w:ascii="DejaVu Sans" w:hAnsi="DejaVu Sans"/>
           <w:b w:val="false"/>
-          <w:b w:val="false"/>
           <w:bCs w:val="false"/>
           <w:sz w:val="28"/>
           <w:szCs w:val="28"/>
@@ -57,7 +55,6 @@
         <w:rPr>
           <w:rFonts w:ascii="DejaVu Sans" w:hAnsi="DejaVu Sans"/>
           <w:b w:val="false"/>
-          <w:b w:val="false"/>
           <w:bCs w:val="false"/>
           <w:sz w:val="28"/>
           <w:szCs w:val="28"/>
@@ -80,7 +77,6 @@
         <w:rPr>
           <w:rFonts w:ascii="DejaVu Sans" w:hAnsi="DejaVu Sans"/>
           <w:b w:val="false"/>
-          <w:b w:val="false"/>
           <w:bCs w:val="false"/>
           <w:sz w:val="28"/>
           <w:szCs w:val="28"/>
@@ -100,9 +96,6 @@
       <w:pPr>
         <w:pStyle w:val="Normal"/>
         <w:spacing w:lineRule="auto" w:line="360"/>
-        <w:rPr/>
-      </w:pPr>
-      <w:r>
         <w:rPr>
           <w:rFonts w:ascii="DejaVu Sans" w:hAnsi="DejaVu Sans"/>
           <w:b/>
@@ -110,20 +103,28 @@
           <w:sz w:val="28"/>
           <w:szCs w:val="28"/>
         </w:rPr>
-        <w:t>{categories_translation}</w:t>
-      </w:r>
-    </w:p>
-    <w:p>
-      <w:pPr>
-        <w:pStyle w:val="Normal"/>
-        <w:spacing w:lineRule="auto" w:line="360"/>
-        <w:rPr>
-          <w:rFonts w:ascii="DejaVu Sans" w:hAnsi="DejaVu Sans"/>
-          <w:b w:val="false"/>
-          <w:b w:val="false"/>
-          <w:bCs w:val="false"/>
+      </w:pPr>
+      <w:r>
+        <w:rPr>
+          <w:rFonts w:ascii="DejaVu Sans" w:hAnsi="DejaVu Sans"/>
+          <w:b/>
+          <w:bCs/>
           <w:sz w:val="28"/>
           <w:szCs w:val="28"/>
+        </w:rPr>
+        <w:t>{categories_translation}</w:t>
+      </w:r>
+    </w:p>
+    <w:p>
+      <w:pPr>
+        <w:pStyle w:val="Normal"/>
+        <w:spacing w:lineRule="auto" w:line="360"/>
+        <w:rPr>
+          <w:rFonts w:ascii="DejaVu Sans" w:hAnsi="DejaVu Sans"/>
+          <w:b w:val="false"/>
+          <w:bCs w:val="false"/>
+          <w:sz w:val="24"/>
+          <w:szCs w:val="24"/>
         </w:rPr>
       </w:pPr>
       <w:r>
@@ -145,7 +146,13 @@
           <w:numId w:val="1"/>
         </w:numPr>
         <w:spacing w:lineRule="auto" w:line="360"/>
-        <w:rPr/>
+        <w:rPr>
+          <w:rFonts w:ascii="DejaVu Sans" w:hAnsi="DejaVu Sans"/>
+          <w:b w:val="false"/>
+          <w:bCs w:val="false"/>
+          <w:sz w:val="24"/>
+          <w:szCs w:val="24"/>
+        </w:rPr>
       </w:pPr>
       <w:r>
         <w:rPr>
@@ -162,7 +169,13 @@
       <w:pPr>
         <w:pStyle w:val="Normal"/>
         <w:spacing w:lineRule="auto" w:line="360"/>
-        <w:rPr/>
+        <w:rPr>
+          <w:rFonts w:ascii="DejaVu Sans" w:hAnsi="DejaVu Sans"/>
+          <w:b w:val="false"/>
+          <w:bCs w:val="false"/>
+          <w:sz w:val="24"/>
+          <w:szCs w:val="24"/>
+        </w:rPr>
       </w:pPr>
       <w:r>
         <w:rPr>
@@ -179,7 +192,13 @@
       <w:pPr>
         <w:pStyle w:val="Normal"/>
         <w:spacing w:lineRule="auto" w:line="360"/>
-        <w:rPr/>
+        <w:rPr>
+          <w:rFonts w:ascii="DejaVu Sans" w:hAnsi="DejaVu Sans"/>
+          <w:b w:val="false"/>
+          <w:bCs w:val="false"/>
+          <w:sz w:val="24"/>
+          <w:szCs w:val="24"/>
+        </w:rPr>
       </w:pPr>
       <w:r>
         <w:rPr>
@@ -196,7 +215,13 @@
       <w:pPr>
         <w:pStyle w:val="Normal"/>
         <w:spacing w:lineRule="auto" w:line="360"/>
-        <w:rPr/>
+        <w:rPr>
+          <w:rFonts w:ascii="DejaVu Sans" w:hAnsi="DejaVu Sans"/>
+          <w:b w:val="false"/>
+          <w:bCs w:val="false"/>
+          <w:sz w:val="28"/>
+          <w:szCs w:val="28"/>
+        </w:rPr>
       </w:pPr>
       <w:r>
         <w:rPr>
@@ -217,9 +242,6 @@
           <w:numId w:val="2"/>
         </w:numPr>
         <w:spacing w:lineRule="auto" w:line="360"/>
-        <w:rPr/>
-      </w:pPr>
-      <w:r>
         <w:rPr>
           <w:rFonts w:ascii="DejaVu Sans" w:hAnsi="DejaVu Sans"/>
           <w:b w:val="false"/>
@@ -227,17 +249,30 @@
           <w:sz w:val="28"/>
           <w:szCs w:val="28"/>
         </w:rPr>
+      </w:pPr>
+      <w:r>
+        <w:rPr>
+          <w:rFonts w:ascii="DejaVu Sans" w:hAnsi="DejaVu Sans"/>
+          <w:b w:val="false"/>
+          <w:bCs w:val="false"/>
+          <w:sz w:val="28"/>
+          <w:szCs w:val="28"/>
+        </w:rPr>
         <w:t>{motion_translation} {identifier}: {title}{/motions_list}</w:t>
       </w:r>
-      <w:r>
-        <w:br w:type="page"/>
-      </w:r>
-    </w:p>
-    <w:p>
-      <w:pPr>
-        <w:pStyle w:val="Normal"/>
-        <w:spacing w:lineRule="auto" w:line="360"/>
-        <w:rPr/>
+    </w:p>
+    <w:p>
+      <w:pPr>
+        <w:pStyle w:val="Normal"/>
+        <w:pageBreakBefore/>
+        <w:spacing w:lineRule="auto" w:line="360"/>
+        <w:rPr>
+          <w:rFonts w:ascii="DejaVu Sans" w:hAnsi="DejaVu Sans"/>
+          <w:b w:val="false"/>
+          <w:bCs w:val="false"/>
+          <w:sz w:val="24"/>
+          <w:szCs w:val="24"/>
+        </w:rPr>
       </w:pPr>
       <w:r>
         <w:rPr>
@@ -256,7 +291,6 @@
         <w:spacing w:lineRule="auto" w:line="360"/>
         <w:rPr>
           <w:rFonts w:ascii="DejaVu Sans" w:hAnsi="DejaVu Sans"/>
-          <w:b/>
           <w:b/>
           <w:bCs/>
           <w:sz w:val="52"/>
@@ -285,7 +319,13 @@
           <w:tab w:val="left" w:pos="4485" w:leader="none"/>
         </w:tabs>
         <w:spacing w:lineRule="auto" w:line="360"/>
-        <w:rPr/>
+        <w:rPr>
+          <w:rFonts w:ascii="DejaVu Sans" w:hAnsi="DejaVu Sans"/>
+          <w:b w:val="false"/>
+          <w:bCs w:val="false"/>
+          <w:sz w:val="24"/>
+          <w:szCs w:val="24"/>
+        </w:rPr>
       </w:pPr>
       <w:r>
         <w:rPr>
@@ -320,7 +360,13 @@
           <w:tab w:val="left" w:pos="4485" w:leader="none"/>
         </w:tabs>
         <w:spacing w:lineRule="auto" w:line="360"/>
-        <w:rPr/>
+        <w:rPr>
+          <w:rFonts w:ascii="DejaVu Sans" w:hAnsi="DejaVu Sans"/>
+          <w:b w:val="false"/>
+          <w:bCs w:val="false"/>
+          <w:sz w:val="24"/>
+          <w:szCs w:val="24"/>
+        </w:rPr>
       </w:pPr>
       <w:r>
         <w:rPr>
@@ -355,7 +401,13 @@
           <w:tab w:val="left" w:pos="4485" w:leader="none"/>
         </w:tabs>
         <w:spacing w:lineRule="auto" w:line="360"/>
-        <w:rPr/>
+        <w:rPr>
+          <w:rFonts w:ascii="DejaVu Sans" w:hAnsi="DejaVu Sans"/>
+          <w:b w:val="false"/>
+          <w:bCs w:val="false"/>
+          <w:sz w:val="24"/>
+          <w:szCs w:val="24"/>
+        </w:rPr>
       </w:pPr>
       <w:r>
         <w:rPr>
@@ -386,29 +438,27 @@
         <w:rPr>
           <w:rFonts w:ascii="DejaVu Sans" w:hAnsi="DejaVu Sans"/>
           <w:b w:val="false"/>
-          <w:b w:val="false"/>
-          <w:bCs w:val="false"/>
-          <w:sz w:val="24"/>
-          <w:szCs w:val="24"/>
-        </w:rPr>
-      </w:pPr>
-      <w:r>
-        <w:rPr>
-          <w:rFonts w:ascii="DejaVu Sans" w:hAnsi="DejaVu Sans"/>
-          <w:b w:val="false"/>
-          <w:bCs w:val="false"/>
-          <w:sz w:val="24"/>
-          <w:szCs w:val="24"/>
-        </w:rPr>
-      </w:r>
-    </w:p>
-    <w:p>
-      <w:pPr>
-        <w:pStyle w:val="Normal"/>
-        <w:spacing w:lineRule="auto" w:line="360"/>
-        <w:rPr>
-          <w:rFonts w:ascii="DejaVu Sans" w:hAnsi="DejaVu Sans"/>
-          <w:b/>
+          <w:bCs w:val="false"/>
+          <w:sz w:val="24"/>
+          <w:szCs w:val="24"/>
+        </w:rPr>
+      </w:pPr>
+      <w:r>
+        <w:rPr>
+          <w:rFonts w:ascii="DejaVu Sans" w:hAnsi="DejaVu Sans"/>
+          <w:b w:val="false"/>
+          <w:bCs w:val="false"/>
+          <w:sz w:val="24"/>
+          <w:szCs w:val="24"/>
+        </w:rPr>
+      </w:r>
+    </w:p>
+    <w:p>
+      <w:pPr>
+        <w:pStyle w:val="Normal"/>
+        <w:spacing w:lineRule="auto" w:line="360"/>
+        <w:rPr>
+          <w:rFonts w:ascii="DejaVu Sans" w:hAnsi="DejaVu Sans"/>
           <w:b/>
           <w:bCs/>
           <w:sz w:val="24"/>
@@ -433,73 +483,75 @@
         <w:rPr>
           <w:rFonts w:ascii="DejaVu Sans" w:hAnsi="DejaVu Sans"/>
           <w:b w:val="false"/>
-          <w:b w:val="false"/>
-          <w:bCs w:val="false"/>
-          <w:sz w:val="24"/>
-          <w:szCs w:val="24"/>
-        </w:rPr>
-      </w:pPr>
-      <w:r>
-        <w:rPr>
-          <w:rFonts w:ascii="DejaVu Sans" w:hAnsi="DejaVu Sans"/>
-          <w:b w:val="false"/>
-          <w:bCs w:val="false"/>
-          <w:sz w:val="24"/>
-          <w:szCs w:val="24"/>
-        </w:rPr>
-        <w:t>{</w:t>
-      </w:r>
-      <w:r>
-        <w:rPr>
-          <w:rFonts w:ascii="DejaVu Sans" w:hAnsi="DejaVu Sans"/>
-          <w:b w:val="false"/>
-          <w:bCs w:val="false"/>
-          <w:sz w:val="24"/>
-          <w:szCs w:val="24"/>
-        </w:rPr>
-        <w:t>@</w:t>
-      </w:r>
-      <w:r>
-        <w:rPr>
-          <w:rFonts w:ascii="DejaVu Sans" w:hAnsi="DejaVu Sans"/>
-          <w:b w:val="false"/>
-          <w:bCs w:val="false"/>
-          <w:sz w:val="24"/>
-          <w:szCs w:val="24"/>
-        </w:rPr>
-        <w:t>text}</w:t>
-      </w:r>
-    </w:p>
-    <w:p>
-      <w:pPr>
-        <w:pStyle w:val="Normal"/>
-        <w:spacing w:lineRule="auto" w:line="360"/>
-        <w:rPr>
-          <w:rFonts w:ascii="DejaVu Sans" w:hAnsi="DejaVu Sans"/>
-          <w:b w:val="false"/>
-          <w:b w:val="false"/>
-          <w:bCs w:val="false"/>
-          <w:sz w:val="24"/>
-          <w:szCs w:val="24"/>
-        </w:rPr>
-      </w:pPr>
-      <w:r>
-        <w:rPr>
-          <w:rFonts w:ascii="DejaVu Sans" w:hAnsi="DejaVu Sans"/>
-          <w:b w:val="false"/>
-          <w:bCs w:val="false"/>
-          <w:sz w:val="24"/>
-          <w:szCs w:val="24"/>
-        </w:rPr>
-      </w:r>
-    </w:p>
-    <w:p>
-      <w:pPr>
-        <w:pStyle w:val="Normal"/>
-        <w:spacing w:lineRule="auto" w:line="360"/>
-        <w:rPr>
-          <w:rFonts w:ascii="DejaVu Sans" w:hAnsi="DejaVu Sans"/>
-          <w:b/>
+          <w:bCs w:val="false"/>
+          <w:sz w:val="24"/>
+          <w:szCs w:val="24"/>
+        </w:rPr>
+      </w:pPr>
+      <w:r>
+        <w:rPr>
+          <w:rFonts w:ascii="DejaVu Sans" w:hAnsi="DejaVu Sans"/>
+          <w:b w:val="false"/>
+          <w:bCs w:val="false"/>
+          <w:sz w:val="24"/>
+          <w:szCs w:val="24"/>
+        </w:rPr>
+        <w:t>{preamble}</w:t>
+      </w:r>
+    </w:p>
+    <w:p>
+      <w:pPr>
+        <w:pStyle w:val="Normal"/>
+        <w:spacing w:lineRule="auto" w:line="360"/>
+        <w:rPr>
+          <w:rFonts w:ascii="DejaVu Sans" w:hAnsi="DejaVu Sans"/>
+          <w:b w:val="false"/>
+          <w:bCs w:val="false"/>
+          <w:sz w:val="24"/>
+          <w:szCs w:val="24"/>
+        </w:rPr>
+      </w:pPr>
+      <w:bookmarkStart w:id="0" w:name="__DdeLink__37_1709445806"/>
+      <w:bookmarkEnd w:id="0"/>
+      <w:r>
+        <w:rPr>
+          <w:rFonts w:ascii="DejaVu Sans" w:hAnsi="DejaVu Sans"/>
+          <w:b w:val="false"/>
+          <w:bCs w:val="false"/>
+          <w:sz w:val="24"/>
+          <w:szCs w:val="24"/>
+        </w:rPr>
+        <w:t>{@text}</w:t>
+      </w:r>
+    </w:p>
+    <w:p>
+      <w:pPr>
+        <w:pStyle w:val="Normal"/>
+        <w:spacing w:lineRule="auto" w:line="360"/>
+        <w:rPr>
+          <w:rFonts w:ascii="DejaVu Sans" w:hAnsi="DejaVu Sans"/>
+          <w:b w:val="false"/>
+          <w:bCs w:val="false"/>
+          <w:sz w:val="24"/>
+          <w:szCs w:val="24"/>
+        </w:rPr>
+      </w:pPr>
+      <w:r>
+        <w:rPr>
+          <w:rFonts w:ascii="DejaVu Sans" w:hAnsi="DejaVu Sans"/>
+          <w:b w:val="false"/>
+          <w:bCs w:val="false"/>
+          <w:sz w:val="24"/>
+          <w:szCs w:val="24"/>
+        </w:rPr>
+      </w:r>
+    </w:p>
+    <w:p>
+      <w:pPr>
+        <w:pStyle w:val="Normal"/>
+        <w:spacing w:lineRule="auto" w:line="360"/>
+        <w:rPr>
+          <w:rFonts w:ascii="DejaVu Sans" w:hAnsi="DejaVu Sans"/>
           <w:b/>
           <w:bCs/>
           <w:sz w:val="24"/>
@@ -521,67 +573,58 @@
       <w:pPr>
         <w:pStyle w:val="Normal"/>
         <w:spacing w:lineRule="auto" w:line="360"/>
-        <w:rPr/>
-      </w:pPr>
-      <w:r>
-        <w:rPr>
-          <w:rFonts w:ascii="DejaVu Sans" w:hAnsi="DejaVu Sans"/>
-          <w:b w:val="false"/>
-          <w:bCs w:val="false"/>
-          <w:sz w:val="24"/>
-          <w:szCs w:val="24"/>
-        </w:rPr>
-        <w:t>{</w:t>
-      </w:r>
-      <w:r>
-        <w:rPr>
-          <w:rFonts w:ascii="DejaVu Sans" w:hAnsi="DejaVu Sans"/>
-          <w:b w:val="false"/>
-          <w:bCs w:val="false"/>
-          <w:sz w:val="24"/>
-          <w:szCs w:val="24"/>
-        </w:rPr>
-        <w:t>@</w:t>
-      </w:r>
-      <w:r>
-        <w:rPr>
-          <w:rFonts w:ascii="DejaVu Sans" w:hAnsi="DejaVu Sans"/>
-          <w:b w:val="false"/>
-          <w:bCs w:val="false"/>
-          <w:sz w:val="24"/>
-          <w:szCs w:val="24"/>
-        </w:rPr>
-        <w:t>reason}</w:t>
-      </w:r>
-    </w:p>
-    <w:p>
-      <w:pPr>
-        <w:pStyle w:val="Normal"/>
-        <w:spacing w:lineRule="auto" w:line="360"/>
-        <w:rPr>
-          <w:rFonts w:ascii="DejaVu Sans" w:hAnsi="DejaVu Sans"/>
-          <w:b w:val="false"/>
-          <w:b w:val="false"/>
-          <w:bCs w:val="false"/>
-          <w:sz w:val="24"/>
-          <w:szCs w:val="24"/>
-        </w:rPr>
-      </w:pPr>
-      <w:r>
-        <w:rPr>
-          <w:rFonts w:ascii="DejaVu Sans" w:hAnsi="DejaVu Sans"/>
-          <w:b w:val="false"/>
-          <w:bCs w:val="false"/>
-          <w:sz w:val="24"/>
-          <w:szCs w:val="24"/>
-        </w:rPr>
-      </w:r>
-    </w:p>
-    <w:p>
-      <w:pPr>
-        <w:pStyle w:val="Normal"/>
-        <w:spacing w:lineRule="auto" w:line="360"/>
-        <w:rPr/>
+        <w:rPr>
+          <w:rFonts w:ascii="DejaVu Sans" w:hAnsi="DejaVu Sans"/>
+          <w:b w:val="false"/>
+          <w:bCs w:val="false"/>
+          <w:sz w:val="24"/>
+          <w:szCs w:val="24"/>
+        </w:rPr>
+      </w:pPr>
+      <w:r>
+        <w:rPr>
+          <w:rFonts w:ascii="DejaVu Sans" w:hAnsi="DejaVu Sans"/>
+          <w:b w:val="false"/>
+          <w:bCs w:val="false"/>
+          <w:sz w:val="24"/>
+          <w:szCs w:val="24"/>
+        </w:rPr>
+        <w:t>{@reason}</w:t>
+      </w:r>
+    </w:p>
+    <w:p>
+      <w:pPr>
+        <w:pStyle w:val="Normal"/>
+        <w:spacing w:lineRule="auto" w:line="360"/>
+        <w:rPr>
+          <w:rFonts w:ascii="DejaVu Sans" w:hAnsi="DejaVu Sans"/>
+          <w:b w:val="false"/>
+          <w:bCs w:val="false"/>
+          <w:sz w:val="24"/>
+          <w:szCs w:val="24"/>
+        </w:rPr>
+      </w:pPr>
+      <w:r>
+        <w:rPr>
+          <w:rFonts w:ascii="DejaVu Sans" w:hAnsi="DejaVu Sans"/>
+          <w:b w:val="false"/>
+          <w:bCs w:val="false"/>
+          <w:sz w:val="24"/>
+          <w:szCs w:val="24"/>
+        </w:rPr>
+      </w:r>
+    </w:p>
+    <w:p>
+      <w:pPr>
+        <w:pStyle w:val="Normal"/>
+        <w:spacing w:lineRule="auto" w:line="360"/>
+        <w:rPr>
+          <w:rFonts w:ascii="DejaVu Sans" w:hAnsi="DejaVu Sans"/>
+          <w:b w:val="false"/>
+          <w:bCs w:val="false"/>
+          <w:sz w:val="24"/>
+          <w:szCs w:val="24"/>
+        </w:rPr>
       </w:pPr>
       <w:r>
         <w:rPr>
@@ -598,7 +641,13 @@
       <w:pPr>
         <w:pStyle w:val="Normal"/>
         <w:spacing w:lineRule="auto" w:line="360"/>
-        <w:rPr/>
+        <w:rPr>
+          <w:rFonts w:ascii="DejaVu Sans" w:hAnsi="DejaVu Sans"/>
+          <w:b w:val="false"/>
+          <w:bCs w:val="false"/>
+          <w:sz w:val="24"/>
+          <w:szCs w:val="24"/>
+        </w:rPr>
       </w:pPr>
       <w:r>
         <w:rPr>
@@ -615,7 +664,13 @@
       <w:pPr>
         <w:pStyle w:val="Normal"/>
         <w:spacing w:lineRule="auto" w:line="360"/>
-        <w:rPr/>
+        <w:rPr>
+          <w:rFonts w:ascii="DejaVu Sans" w:hAnsi="DejaVu Sans"/>
+          <w:b w:val="false"/>
+          <w:bCs w:val="false"/>
+          <w:sz w:val="24"/>
+          <w:szCs w:val="24"/>
+        </w:rPr>
       </w:pPr>
       <w:r>
         <w:rPr>
@@ -634,7 +689,7 @@
         <w:spacing w:lineRule="auto" w:line="360"/>
         <w:jc w:val="left"/>
         <w:rPr>
-          <w:b/>
+          <w:rFonts w:ascii="DejaVu Sans" w:hAnsi="DejaVu Sans"/>
           <w:b/>
           <w:bCs/>
           <w:sz w:val="28"/>
@@ -656,7 +711,13 @@
       <w:pPr>
         <w:pStyle w:val="Normal"/>
         <w:spacing w:lineRule="auto" w:line="360"/>
-        <w:rPr/>
+        <w:rPr>
+          <w:rFonts w:ascii="DejaVu Sans" w:hAnsi="DejaVu Sans"/>
+          <w:b w:val="false"/>
+          <w:bCs w:val="false"/>
+          <w:sz w:val="24"/>
+          <w:szCs w:val="24"/>
+        </w:rPr>
       </w:pPr>
       <w:r>
         <w:rPr>
@@ -684,7 +745,7 @@
 </file>
 
 <file path=word/header1.xml><?xml version="1.0" encoding="utf-8"?>
-<w:hdr xmlns:o="urn:schemas-microsoft-com:office:office" xmlns:r="http://schemas.openxmlformats.org/officeDocument/2006/relationships" xmlns:v="urn:schemas-microsoft-com:vml" xmlns:w="http://schemas.openxmlformats.org/wordprocessingml/2006/main" xmlns:w10="urn:schemas-microsoft-com:office:word" xmlns:wp="http://schemas.openxmlformats.org/drawingml/2006/wordprocessingDrawing" xmlns:wps="http://schemas.microsoft.com/office/word/2010/wordprocessingShape" xmlns:wpg="http://schemas.microsoft.com/office/word/2010/wordprocessingGroup" xmlns:mc="http://schemas.openxmlformats.org/markup-compatibility/2006" xmlns:wp14="http://schemas.microsoft.com/office/word/2010/wordprocessingDrawing" xmlns:w14="http://schemas.microsoft.com/office/word/2010/wordml" mc:Ignorable="w14 wp14">
+<w:hdr xmlns:o="urn:schemas-microsoft-com:office:office" xmlns:r="http://schemas.openxmlformats.org/officeDocument/2006/relationships" xmlns:v="urn:schemas-microsoft-com:vml" xmlns:w="http://schemas.openxmlformats.org/wordprocessingml/2006/main" xmlns:w10="urn:schemas-microsoft-com:office:word" xmlns:wp="http://schemas.openxmlformats.org/drawingml/2006/wordprocessingDrawing">
   <w:p>
     <w:pPr>
       <w:pStyle w:val="Kopfzeile"/>
@@ -692,109 +753,36 @@
       <w:rPr/>
     </w:pPr>
     <w:r>
-      <mc:AlternateContent>
-        <mc:Choice Requires="wps">
-          <w:drawing>
-            <wp:anchor behindDoc="1" distT="0" distB="0" distL="0" distR="0" simplePos="0" locked="0" layoutInCell="1" allowOverlap="1" relativeHeight="3">
-              <wp:simplePos x="0" y="0"/>
-              <wp:positionH relativeFrom="column">
-                <wp:posOffset>4031615</wp:posOffset>
-              </wp:positionH>
-              <wp:positionV relativeFrom="paragraph">
-                <wp:posOffset>13970</wp:posOffset>
-              </wp:positionV>
-              <wp:extent cx="2051050" cy="174625"/>
-              <wp:effectExtent l="0" t="0" r="0" b="0"/>
-              <wp:wrapNone/>
-              <wp:docPr id="1" name="Form1"/>
-              <a:graphic xmlns:a="http://schemas.openxmlformats.org/drawingml/2006/main">
-                <a:graphicData uri="http://schemas.microsoft.com/office/word/2010/wordprocessingShape">
-                  <wps:wsp>
-                    <wps:cNvSpPr/>
-                    <wps:spPr>
-                      <a:xfrm>
-                        <a:off x="0" y="0"/>
-                        <a:ext cx="2050560" cy="173880"/>
-                      </a:xfrm>
-                      <a:prstGeom prst="rect">
-                        <a:avLst/>
-                      </a:prstGeom>
-                      <a:noFill/>
-                      <a:ln>
-                        <a:noFill/>
-                      </a:ln>
-                    </wps:spPr>
-                    <wps:style>
-                      <a:lnRef idx="0"/>
-                      <a:fillRef idx="0"/>
-                      <a:effectRef idx="0"/>
-                      <a:fontRef idx="minor"/>
-                    </wps:style>
-                    <wps:txbx>
-                      <w:txbxContent>
-                        <w:p>
-                          <w:pPr>
-                            <w:pStyle w:val="Rahmeninhalt"/>
-                            <w:overflowPunct w:val="false"/>
-                            <w:bidi w:val="0"/>
-                            <w:jc w:val="right"/>
-                            <w:rPr>
-                              <w:color w:val="00000A"/>
-                            </w:rPr>
-                          </w:pPr>
-                          <w:r>
-                            <w:rPr>
-                              <w:color w:val="00000A"/>
-                            </w:rPr>
-                            <w:t>{date}</w:t>
-                          </w:r>
-                        </w:p>
-                      </w:txbxContent>
-                    </wps:txbx>
-                    <wps:bodyPr lIns="0" rIns="0" tIns="0" bIns="0">
-                      <a:spAutoFit/>
-                    </wps:bodyPr>
-                  </wps:wsp>
-                </a:graphicData>
-              </a:graphic>
-            </wp:anchor>
-          </w:drawing>
-        </mc:Choice>
-        <mc:Fallback>
-          <w:pict>
-            <v:rect id="shape_0" ID="Form1" stroked="f" style="position:absolute;margin-left:317.45pt;margin-top:1.1pt;width:161.4pt;height:13.65pt">
-              <w10:wrap type="square"/>
-              <v:fill o:detectmouseclick="t" on="false"/>
-              <v:stroke color="#3465a4" joinstyle="round" endcap="flat"/>
-              <v:textbox>
-                <w:txbxContent>
-                  <w:p>
-                    <w:pPr>
-                      <w:pStyle w:val="Rahmeninhalt"/>
-                      <w:overflowPunct w:val="false"/>
-                      <w:bidi w:val="0"/>
-                      <w:jc w:val="right"/>
-                      <w:rPr>
-                        <w:color w:val="00000A"/>
-                      </w:rPr>
-                    </w:pPr>
-                    <w:r>
-                      <w:rPr>
-                        <w:color w:val="00000A"/>
-                      </w:rPr>
-                      <w:t>{date}</w:t>
-                    </w:r>
-                  </w:p>
-                </w:txbxContent>
-              </v:textbox>
-            </v:rect>
-          </w:pict>
-        </mc:Fallback>
-      </mc:AlternateContent>
+      <w:rPr/>
+      <w:t>OpensSlides | Presentation and assembly system</w:t>
     </w:r>
     <w:r>
-      <w:rPr/>
-      <w:t>OpensSlides | Presentation and assembly system</w:t>
+      <w:pict>
+        <v:rect stroked="f" strokeweight="0pt" style="position:absolute;width:161.4pt;height:13.65pt;mso-wrap-distance-left:9pt;mso-wrap-distance-right:9pt;mso-wrap-distance-top:0pt;mso-wrap-distance-bottom:0pt;margin-top:1.1pt;margin-left:317.45pt">
+          <v:textbox>
+            <w:txbxContent>
+              <w:p>
+                <w:pPr>
+                  <w:pStyle w:val="Rahmeninhalt"/>
+                  <w:overflowPunct w:val="true"/>
+                  <w:bidi w:val="0"/>
+                  <w:jc w:val="right"/>
+                  <w:rPr>
+                    <w:color w:val="00000A"/>
+                  </w:rPr>
+                </w:pPr>
+                <w:r>
+                  <w:rPr>
+                    <w:color w:val="00000A"/>
+                  </w:rPr>
+                  <w:t>{date}</w:t>
+                </w:r>
+              </w:p>
+            </w:txbxContent>
+          </v:textbox>
+          <w10:wrap type="square"/>
+        </v:rect>
+      </w:pict>
     </w:r>
   </w:p>
 </w:hdr>
@@ -818,7 +806,6 @@
         <w:rFonts w:ascii="Symbol" w:hAnsi="Symbol" w:cs="Symbol" w:hint="default"/>
         <w:sz w:val="24"/>
         <w:b w:val="false"/>
-        <w:rFonts w:cs="OpenSymbol"/>
       </w:rPr>
     </w:lvl>
     <w:lvl w:ilvl="1">
@@ -834,7 +821,6 @@
       </w:pPr>
       <w:rPr>
         <w:rFonts w:ascii="OpenSymbol" w:hAnsi="OpenSymbol" w:cs="OpenSymbol" w:hint="default"/>
-        <w:rFonts w:cs="OpenSymbol"/>
       </w:rPr>
     </w:lvl>
     <w:lvl w:ilvl="2">
@@ -850,7 +836,6 @@
       </w:pPr>
       <w:rPr>
         <w:rFonts w:ascii="OpenSymbol" w:hAnsi="OpenSymbol" w:cs="OpenSymbol" w:hint="default"/>
-        <w:rFonts w:cs="OpenSymbol"/>
       </w:rPr>
     </w:lvl>
     <w:lvl w:ilvl="3">
@@ -866,7 +851,6 @@
       </w:pPr>
       <w:rPr>
         <w:rFonts w:ascii="Symbol" w:hAnsi="Symbol" w:cs="Symbol" w:hint="default"/>
-        <w:rFonts w:cs="OpenSymbol"/>
       </w:rPr>
     </w:lvl>
     <w:lvl w:ilvl="4">
@@ -882,7 +866,6 @@
       </w:pPr>
       <w:rPr>
         <w:rFonts w:ascii="OpenSymbol" w:hAnsi="OpenSymbol" w:cs="OpenSymbol" w:hint="default"/>
-        <w:rFonts w:cs="OpenSymbol"/>
       </w:rPr>
     </w:lvl>
     <w:lvl w:ilvl="5">
@@ -898,7 +881,6 @@
       </w:pPr>
       <w:rPr>
         <w:rFonts w:ascii="OpenSymbol" w:hAnsi="OpenSymbol" w:cs="OpenSymbol" w:hint="default"/>
-        <w:rFonts w:cs="OpenSymbol"/>
       </w:rPr>
     </w:lvl>
     <w:lvl w:ilvl="6">
@@ -914,7 +896,6 @@
       </w:pPr>
       <w:rPr>
         <w:rFonts w:ascii="Symbol" w:hAnsi="Symbol" w:cs="Symbol" w:hint="default"/>
-        <w:rFonts w:cs="OpenSymbol"/>
       </w:rPr>
     </w:lvl>
     <w:lvl w:ilvl="7">
@@ -930,7 +911,6 @@
       </w:pPr>
       <w:rPr>
         <w:rFonts w:ascii="OpenSymbol" w:hAnsi="OpenSymbol" w:cs="OpenSymbol" w:hint="default"/>
-        <w:rFonts w:cs="OpenSymbol"/>
       </w:rPr>
     </w:lvl>
     <w:lvl w:ilvl="8">
@@ -946,7 +926,6 @@
       </w:pPr>
       <w:rPr>
         <w:rFonts w:ascii="OpenSymbol" w:hAnsi="OpenSymbol" w:cs="OpenSymbol" w:hint="default"/>
-        <w:rFonts w:cs="OpenSymbol"/>
       </w:rPr>
     </w:lvl>
   </w:abstractNum>
@@ -964,7 +943,6 @@
       </w:pPr>
       <w:rPr>
         <w:rFonts w:ascii="Symbol" w:hAnsi="Symbol" w:cs="Symbol" w:hint="default"/>
-        <w:rFonts w:cs="OpenSymbol"/>
       </w:rPr>
     </w:lvl>
     <w:lvl w:ilvl="1">
@@ -980,7 +958,6 @@
       </w:pPr>
       <w:rPr>
         <w:rFonts w:ascii="OpenSymbol" w:hAnsi="OpenSymbol" w:cs="OpenSymbol" w:hint="default"/>
-        <w:rFonts w:cs="OpenSymbol"/>
       </w:rPr>
     </w:lvl>
     <w:lvl w:ilvl="2">
@@ -996,7 +973,6 @@
       </w:pPr>
       <w:rPr>
         <w:rFonts w:ascii="OpenSymbol" w:hAnsi="OpenSymbol" w:cs="OpenSymbol" w:hint="default"/>
-        <w:rFonts w:cs="OpenSymbol"/>
       </w:rPr>
     </w:lvl>
     <w:lvl w:ilvl="3">
@@ -1012,7 +988,6 @@
       </w:pPr>
       <w:rPr>
         <w:rFonts w:ascii="Symbol" w:hAnsi="Symbol" w:cs="Symbol" w:hint="default"/>
-        <w:rFonts w:cs="OpenSymbol"/>
       </w:rPr>
     </w:lvl>
     <w:lvl w:ilvl="4">
@@ -1028,7 +1003,6 @@
       </w:pPr>
       <w:rPr>
         <w:rFonts w:ascii="OpenSymbol" w:hAnsi="OpenSymbol" w:cs="OpenSymbol" w:hint="default"/>
-        <w:rFonts w:cs="OpenSymbol"/>
       </w:rPr>
     </w:lvl>
     <w:lvl w:ilvl="5">
@@ -1044,7 +1018,6 @@
       </w:pPr>
       <w:rPr>
         <w:rFonts w:ascii="OpenSymbol" w:hAnsi="OpenSymbol" w:cs="OpenSymbol" w:hint="default"/>
-        <w:rFonts w:cs="OpenSymbol"/>
       </w:rPr>
     </w:lvl>
     <w:lvl w:ilvl="6">
@@ -1060,7 +1033,6 @@
       </w:pPr>
       <w:rPr>
         <w:rFonts w:ascii="Symbol" w:hAnsi="Symbol" w:cs="Symbol" w:hint="default"/>
-        <w:rFonts w:cs="OpenSymbol"/>
       </w:rPr>
     </w:lvl>
     <w:lvl w:ilvl="7">
@@ -1076,7 +1048,6 @@
       </w:pPr>
       <w:rPr>
         <w:rFonts w:ascii="OpenSymbol" w:hAnsi="OpenSymbol" w:cs="OpenSymbol" w:hint="default"/>
-        <w:rFonts w:cs="OpenSymbol"/>
       </w:rPr>
     </w:lvl>
     <w:lvl w:ilvl="8">
@@ -1092,7 +1063,6 @@
       </w:pPr>
       <w:rPr>
         <w:rFonts w:ascii="OpenSymbol" w:hAnsi="OpenSymbol" w:cs="OpenSymbol" w:hint="default"/>
-        <w:rFonts w:cs="OpenSymbol"/>
       </w:rPr>
     </w:lvl>
   </w:abstractNum>
@@ -1228,12 +1198,11 @@
 </file>
 
 <file path=word/styles.xml><?xml version="1.0" encoding="utf-8"?>
-<w:styles xmlns:w="http://schemas.openxmlformats.org/wordprocessingml/2006/main" xmlns:w14="http://schemas.microsoft.com/office/word/2010/wordml" xmlns:mc="http://schemas.openxmlformats.org/markup-compatibility/2006" mc:Ignorable="w14">
+<w:styles xmlns:w="http://schemas.openxmlformats.org/wordprocessingml/2006/main">
   <w:docDefaults>
     <w:rPrDefault>
       <w:rPr>
         <w:rFonts w:ascii="Liberation Serif" w:hAnsi="Liberation Serif" w:eastAsia="Noto Sans CJK SC Regular" w:cs="FreeSans"/>
-        <w:sz w:val="20"/>
         <w:szCs w:val="24"/>
         <w:lang w:val="de-DE" w:eastAsia="zh-CN" w:bidi="hi-IN"/>
       </w:rPr>
@@ -1247,6 +1216,7 @@
     <w:qFormat/>
     <w:pPr>
       <w:widowControl/>
+      <w:suppressAutoHyphens w:val="true"/>
       <w:bidi w:val="0"/>
       <w:jc w:val="left"/>
     </w:pPr>
@@ -1800,11 +1770,25 @@
       <w:rFonts w:cs="OpenSymbol"/>
     </w:rPr>
   </w:style>
+  <w:style w:type="character" w:styleId="ListLabel73">
+    <w:name w:val="ListLabel 73"/>
+    <w:rPr>
+      <w:rFonts w:cs="OpenSymbol"/>
+      <w:b w:val="false"/>
+      <w:sz w:val="24"/>
+    </w:rPr>
+  </w:style>
+  <w:style w:type="character" w:styleId="ListLabel74">
+    <w:name w:val="ListLabel 74"/>
+    <w:rPr>
+      <w:rFonts w:cs="OpenSymbol"/>
+    </w:rPr>
+  </w:style>
   <w:style w:type="paragraph" w:styleId="Berschrift">
     <w:name w:val="Überschrift"/>
+    <w:qFormat/>
     <w:basedOn w:val="Normal"/>
     <w:next w:val="Textkrper"/>
-    <w:qFormat/>
     <w:pPr>
       <w:keepNext/>
       <w:spacing w:before="240" w:after="120"/>
@@ -1816,7 +1800,7 @@
     </w:rPr>
   </w:style>
   <w:style w:type="paragraph" w:styleId="Textkrper">
-    <w:name w:val="Body Text"/>
+    <w:name w:val="Textkörper"/>
     <w:basedOn w:val="Normal"/>
     <w:pPr>
       <w:spacing w:lineRule="auto" w:line="288" w:before="0" w:after="140"/>
@@ -1824,7 +1808,7 @@
     <w:rPr/>
   </w:style>
   <w:style w:type="paragraph" w:styleId="Liste">
-    <w:name w:val="List"/>
+    <w:name w:val="Liste"/>
     <w:basedOn w:val="Textkrper"/>
     <w:pPr/>
     <w:rPr>
@@ -1832,9 +1816,9 @@
     </w:rPr>
   </w:style>
   <w:style w:type="paragraph" w:styleId="Beschriftung">
-    <w:name w:val="Caption"/>
+    <w:name w:val="Beschriftung"/>
+    <w:qFormat/>
     <w:basedOn w:val="Normal"/>
-    <w:qFormat/>
     <w:pPr>
       <w:suppressLineNumbers/>
       <w:spacing w:before="120" w:after="120"/>
@@ -1849,8 +1833,8 @@
   </w:style>
   <w:style w:type="paragraph" w:styleId="Verzeichnis">
     <w:name w:val="Verzeichnis"/>
+    <w:qFormat/>
     <w:basedOn w:val="Normal"/>
-    <w:qFormat/>
     <w:pPr>
       <w:suppressLineNumbers/>
     </w:pPr>
@@ -1859,11 +1843,11 @@
     </w:rPr>
   </w:style>
   <w:style w:type="paragraph" w:styleId="Funote">
-    <w:name w:val="Footnote Text"/>
+    <w:name w:val="Fußnote"/>
     <w:basedOn w:val="Normal"/>
     <w:pPr>
       <w:suppressLineNumbers/>
-      <w:ind w:left="339" w:hanging="339"/>
+      <w:ind w:left="339" w:right="0" w:hanging="339"/>
     </w:pPr>
     <w:rPr>
       <w:sz w:val="20"/>
@@ -1871,7 +1855,7 @@
     </w:rPr>
   </w:style>
   <w:style w:type="paragraph" w:styleId="Kopfzeile">
-    <w:name w:val="Header"/>
+    <w:name w:val="Kopfzeile"/>
     <w:basedOn w:val="Normal"/>
     <w:pPr>
       <w:suppressLineNumbers/>
@@ -1884,8 +1868,8 @@
   </w:style>
   <w:style w:type="paragraph" w:styleId="Rahmeninhalt">
     <w:name w:val="Rahmeninhalt"/>
+    <w:qFormat/>
     <w:basedOn w:val="Normal"/>
-    <w:qFormat/>
     <w:pPr/>
     <w:rPr/>
   </w:style>

</xml_diff>

<commit_message>
Rework docx parser, add comments to docx
</commit_message>
<xml_diff>
--- a/openslides/motions/static/templates/docx/motions.docx
+++ b/openslides/motions/static/templates/docx/motions.docx
@@ -362,6 +362,8 @@
           <w:szCs w:val="24"/>
         </w:rPr>
       </w:pPr>
+      <w:bookmarkStart w:id="3" w:name="__DdeLink__499_1522425485"/>
+      <w:bookmarkEnd w:id="3"/>
       <w:r>
         <w:rPr/>
         <w:t>{reason_translation}</w:t>
@@ -370,6 +372,7 @@
     <w:p>
       <w:pPr>
         <w:pStyle w:val="Normal"/>
+        <w:spacing w:before="228" w:after="228"/>
         <w:rPr/>
       </w:pPr>
       <w:r>
@@ -379,12 +382,80 @@
     </w:p>
     <w:p>
       <w:pPr>
+        <w:pStyle w:val="Berschrift3"/>
+        <w:rPr>
+          <w:b/>
+          <w:b/>
+          <w:bCs/>
+          <w:sz w:val="28"/>
+          <w:szCs w:val="28"/>
+        </w:rPr>
+      </w:pPr>
+      <w:r>
+        <w:rPr/>
+        <w:t>{comment_translation}</w:t>
+      </w:r>
+    </w:p>
+    <w:p>
+      <w:pPr>
         <w:pStyle w:val="Normal"/>
+        <w:spacing w:before="228" w:after="228"/>
+        <w:rPr/>
+      </w:pPr>
+      <w:r>
+        <w:rPr/>
+        <w:t>{#comments}</w:t>
+      </w:r>
+      <w:r>
+        <w:rPr>
+          <w:b/>
+          <w:bCs/>
+        </w:rPr>
+        <w:t>{title}</w:t>
+      </w:r>
+    </w:p>
+    <w:p>
+      <w:pPr>
+        <w:pStyle w:val="Normal"/>
+        <w:spacing w:before="228" w:after="228"/>
+        <w:rPr/>
+      </w:pPr>
+      <w:r>
+        <w:rPr>
+          <w:b w:val="false"/>
+          <w:bCs w:val="false"/>
+        </w:rPr>
+        <w:t>{@comment}</w:t>
+      </w:r>
+    </w:p>
+    <w:p>
+      <w:pPr>
+        <w:pStyle w:val="Normal"/>
+        <w:spacing w:before="228" w:after="228"/>
+        <w:rPr/>
+      </w:pPr>
+      <w:r>
+        <w:rPr/>
+        <w:t>{/comments}</w:t>
+      </w:r>
+    </w:p>
+    <w:p>
+      <w:pPr>
+        <w:pStyle w:val="Normal"/>
         <w:rPr/>
       </w:pPr>
       <w:r>
         <w:rPr/>
         <w:t>{/motions}{^motions}{no_motions}{/motions}</w:t>
+      </w:r>
+    </w:p>
+    <w:p>
+      <w:pPr>
+        <w:pStyle w:val="Normal"/>
+        <w:rPr/>
+      </w:pPr>
+      <w:r>
+        <w:rPr/>
       </w:r>
     </w:p>
     <w:sectPr>

</xml_diff>

<commit_message>
configvalue for sequential number
</commit_message>
<xml_diff>
--- a/openslides/motions/static/templates/docx/motions.docx
+++ b/openslides/motions/static/templates/docx/motions.docx
@@ -148,6 +148,10 @@
       </w:pPr>
       <w:r>
         <w:rPr/>
+        <w:t>{#sequential_enabled}</w:t>
+      </w:r>
+      <w:r>
+        <w:rPr/>
         <w:t>{</w:t>
       </w:r>
       <w:bookmarkStart w:id="1" w:name="__DdeLink__16721_915562387"/>
@@ -159,6 +163,10 @@
       <w:r>
         <w:rPr/>
         <w:t>: {id}</w:t>
+      </w:r>
+      <w:r>
+        <w:rPr/>
+        <w:t>{/sequential_enabled}</w:t>
       </w:r>
     </w:p>
     <w:tbl>

</xml_diff>